<commit_message>
added words to the dictionary
</commit_message>
<xml_diff>
--- a/labs/lab9/lab9_os.docx
+++ b/labs/lab9/lab9_os.docx
@@ -818,6 +818,8 @@
             <w:pPr>
               <w:jc w:val="center"/>
               <w:rPr>
+                <w:b/>
+                <w:bCs/>
                 <w:color w:val="000000" w:themeColor="text1"/>
                 <w:sz w:val="28"/>
                 <w:szCs w:val="28"/>
@@ -826,6 +828,8 @@
             </w:pPr>
             <w:r>
               <w:rPr>
+                <w:b/>
+                <w:bCs/>
                 <w:color w:val="000000" w:themeColor="text1"/>
                 <w:sz w:val="28"/>
                 <w:szCs w:val="28"/>
@@ -843,6 +847,8 @@
             <w:pPr>
               <w:jc w:val="center"/>
               <w:rPr>
+                <w:b/>
+                <w:bCs/>
                 <w:color w:val="000000" w:themeColor="text1"/>
                 <w:sz w:val="28"/>
                 <w:szCs w:val="28"/>
@@ -850,6 +856,8 @@
             </w:pPr>
             <w:r>
               <w:rPr>
+                <w:b/>
+                <w:bCs/>
                 <w:color w:val="000000" w:themeColor="text1"/>
                 <w:sz w:val="28"/>
                 <w:szCs w:val="28"/>
@@ -871,13 +879,18 @@
           </w:tcPr>
           <w:p>
             <w:pPr>
-              <w:jc w:val="center"/>
               <w:rPr>
-                <w:color w:val="000000" w:themeColor="text1"/>
                 <w:sz w:val="28"/>
                 <w:szCs w:val="28"/>
               </w:rPr>
             </w:pPr>
+            <w:r>
+              <w:rPr>
+                <w:sz w:val="28"/>
+                <w:szCs w:val="28"/>
+              </w:rPr>
+              <w:t>permission</w:t>
+            </w:r>
           </w:p>
         </w:tc>
         <w:tc>
@@ -887,13 +900,18 @@
           </w:tcPr>
           <w:p>
             <w:pPr>
-              <w:jc w:val="center"/>
               <w:rPr>
-                <w:color w:val="000000" w:themeColor="text1"/>
                 <w:sz w:val="28"/>
                 <w:szCs w:val="28"/>
               </w:rPr>
             </w:pPr>
+            <w:r>
+              <w:rPr>
+                <w:sz w:val="28"/>
+                <w:szCs w:val="28"/>
+              </w:rPr>
+              <w:t>дозвіл</w:t>
+            </w:r>
           </w:p>
         </w:tc>
       </w:tr>
@@ -909,13 +927,19 @@
           </w:tcPr>
           <w:p>
             <w:pPr>
-              <w:jc w:val="center"/>
               <w:rPr>
-                <w:color w:val="000000" w:themeColor="text1"/>
+                <w:sz w:val="28"/>
+                <w:szCs w:val="28"/>
+                <w:lang w:val="en-US"/>
+              </w:rPr>
+            </w:pPr>
+            <w:r>
+              <w:rPr>
                 <w:sz w:val="28"/>
                 <w:szCs w:val="28"/>
               </w:rPr>
-            </w:pPr>
+              <w:t>primary group</w:t>
+            </w:r>
           </w:p>
         </w:tc>
         <w:tc>
@@ -925,13 +949,18 @@
           </w:tcPr>
           <w:p>
             <w:pPr>
-              <w:jc w:val="center"/>
               <w:rPr>
-                <w:color w:val="000000" w:themeColor="text1"/>
                 <w:sz w:val="28"/>
                 <w:szCs w:val="28"/>
               </w:rPr>
             </w:pPr>
+            <w:r>
+              <w:rPr>
+                <w:sz w:val="28"/>
+                <w:szCs w:val="28"/>
+              </w:rPr>
+              <w:t>основна група</w:t>
+            </w:r>
           </w:p>
         </w:tc>
       </w:tr>
@@ -947,13 +976,18 @@
           </w:tcPr>
           <w:p>
             <w:pPr>
-              <w:jc w:val="center"/>
               <w:rPr>
-                <w:color w:val="000000" w:themeColor="text1"/>
                 <w:sz w:val="28"/>
                 <w:szCs w:val="28"/>
               </w:rPr>
             </w:pPr>
+            <w:r>
+              <w:rPr>
+                <w:sz w:val="28"/>
+                <w:szCs w:val="28"/>
+              </w:rPr>
+              <w:t>collaborate</w:t>
+            </w:r>
           </w:p>
         </w:tc>
         <w:tc>
@@ -963,13 +997,18 @@
           </w:tcPr>
           <w:p>
             <w:pPr>
-              <w:jc w:val="center"/>
               <w:rPr>
-                <w:color w:val="000000" w:themeColor="text1"/>
                 <w:sz w:val="28"/>
                 <w:szCs w:val="28"/>
               </w:rPr>
             </w:pPr>
+            <w:r>
+              <w:rPr>
+                <w:sz w:val="28"/>
+                <w:szCs w:val="28"/>
+              </w:rPr>
+              <w:t>співпрацювати</w:t>
+            </w:r>
           </w:p>
         </w:tc>
       </w:tr>
@@ -985,13 +1024,19 @@
           </w:tcPr>
           <w:p>
             <w:pPr>
-              <w:jc w:val="center"/>
               <w:rPr>
-                <w:color w:val="000000" w:themeColor="text1"/>
+                <w:sz w:val="28"/>
+                <w:szCs w:val="28"/>
+                <w:lang w:val="uk-UA"/>
+              </w:rPr>
+            </w:pPr>
+            <w:r>
+              <w:rPr>
                 <w:sz w:val="28"/>
                 <w:szCs w:val="28"/>
               </w:rPr>
-            </w:pPr>
+              <w:t>access</w:t>
+            </w:r>
           </w:p>
         </w:tc>
         <w:tc>
@@ -1001,13 +1046,19 @@
           </w:tcPr>
           <w:p>
             <w:pPr>
-              <w:jc w:val="center"/>
               <w:rPr>
-                <w:color w:val="000000" w:themeColor="text1"/>
+                <w:sz w:val="28"/>
+                <w:szCs w:val="28"/>
+                <w:lang w:val="uk-UA"/>
+              </w:rPr>
+            </w:pPr>
+            <w:r>
+              <w:rPr>
                 <w:sz w:val="28"/>
                 <w:szCs w:val="28"/>
               </w:rPr>
-            </w:pPr>
+              <w:t>доступ</w:t>
+            </w:r>
           </w:p>
         </w:tc>
       </w:tr>
@@ -1023,13 +1074,18 @@
           </w:tcPr>
           <w:p>
             <w:pPr>
-              <w:jc w:val="center"/>
               <w:rPr>
-                <w:color w:val="000000" w:themeColor="text1"/>
                 <w:sz w:val="28"/>
                 <w:szCs w:val="28"/>
               </w:rPr>
             </w:pPr>
+            <w:r>
+              <w:rPr>
+                <w:sz w:val="28"/>
+                <w:szCs w:val="28"/>
+              </w:rPr>
+              <w:t>selective access</w:t>
+            </w:r>
           </w:p>
         </w:tc>
         <w:tc>
@@ -1039,13 +1095,18 @@
           </w:tcPr>
           <w:p>
             <w:pPr>
-              <w:jc w:val="center"/>
               <w:rPr>
-                <w:color w:val="000000" w:themeColor="text1"/>
                 <w:sz w:val="28"/>
                 <w:szCs w:val="28"/>
               </w:rPr>
             </w:pPr>
+            <w:r>
+              <w:rPr>
+                <w:sz w:val="28"/>
+                <w:szCs w:val="28"/>
+              </w:rPr>
+              <w:t>обмежений доступ</w:t>
+            </w:r>
           </w:p>
         </w:tc>
       </w:tr>
@@ -1061,13 +1122,19 @@
           </w:tcPr>
           <w:p>
             <w:pPr>
-              <w:jc w:val="center"/>
               <w:rPr>
-                <w:color w:val="000000" w:themeColor="text1"/>
+                <w:sz w:val="28"/>
+                <w:szCs w:val="28"/>
+                <w:lang w:val="en-US"/>
+              </w:rPr>
+            </w:pPr>
+            <w:r>
+              <w:rPr>
                 <w:sz w:val="28"/>
                 <w:szCs w:val="28"/>
               </w:rPr>
-            </w:pPr>
+              <w:t>efficient</w:t>
+            </w:r>
           </w:p>
         </w:tc>
         <w:tc>
@@ -1077,13 +1144,19 @@
           </w:tcPr>
           <w:p>
             <w:pPr>
-              <w:jc w:val="center"/>
               <w:rPr>
-                <w:color w:val="000000" w:themeColor="text1"/>
+                <w:sz w:val="28"/>
+                <w:szCs w:val="28"/>
+                <w:lang w:val="en-US"/>
+              </w:rPr>
+            </w:pPr>
+            <w:r>
+              <w:rPr>
                 <w:sz w:val="28"/>
                 <w:szCs w:val="28"/>
               </w:rPr>
-            </w:pPr>
+              <w:t>ефективний</w:t>
+            </w:r>
           </w:p>
         </w:tc>
       </w:tr>
@@ -1099,14 +1172,18 @@
           </w:tcPr>
           <w:p>
             <w:pPr>
-              <w:jc w:val="center"/>
               <w:rPr>
-                <w:color w:val="000000" w:themeColor="text1"/>
                 <w:sz w:val="28"/>
                 <w:szCs w:val="28"/>
-                <w:lang w:val="en-US"/>
               </w:rPr>
             </w:pPr>
+            <w:r>
+              <w:rPr>
+                <w:sz w:val="28"/>
+                <w:szCs w:val="28"/>
+              </w:rPr>
+              <w:t>standard user</w:t>
+            </w:r>
           </w:p>
         </w:tc>
         <w:tc>
@@ -1116,13 +1193,18 @@
           </w:tcPr>
           <w:p>
             <w:pPr>
-              <w:jc w:val="center"/>
               <w:rPr>
-                <w:color w:val="000000" w:themeColor="text1"/>
                 <w:sz w:val="28"/>
                 <w:szCs w:val="28"/>
               </w:rPr>
             </w:pPr>
+            <w:r>
+              <w:rPr>
+                <w:sz w:val="28"/>
+                <w:szCs w:val="28"/>
+              </w:rPr>
+              <w:t>звичайний користувач</w:t>
+            </w:r>
           </w:p>
         </w:tc>
       </w:tr>
@@ -1138,13 +1220,18 @@
           </w:tcPr>
           <w:p>
             <w:pPr>
-              <w:jc w:val="center"/>
               <w:rPr>
-                <w:color w:val="000000" w:themeColor="text1"/>
                 <w:sz w:val="28"/>
                 <w:szCs w:val="28"/>
               </w:rPr>
             </w:pPr>
+            <w:r>
+              <w:rPr>
+                <w:sz w:val="28"/>
+                <w:szCs w:val="28"/>
+              </w:rPr>
+              <w:t>UID</w:t>
+            </w:r>
           </w:p>
         </w:tc>
         <w:tc>
@@ -1154,13 +1241,18 @@
           </w:tcPr>
           <w:p>
             <w:pPr>
-              <w:jc w:val="center"/>
               <w:rPr>
-                <w:color w:val="000000" w:themeColor="text1"/>
                 <w:sz w:val="28"/>
                 <w:szCs w:val="28"/>
               </w:rPr>
             </w:pPr>
+            <w:r>
+              <w:rPr>
+                <w:sz w:val="28"/>
+                <w:szCs w:val="28"/>
+              </w:rPr>
+              <w:t>ідентифікатор користувача</w:t>
+            </w:r>
           </w:p>
         </w:tc>
       </w:tr>
@@ -1176,13 +1268,18 @@
           </w:tcPr>
           <w:p>
             <w:pPr>
-              <w:jc w:val="center"/>
               <w:rPr>
-                <w:color w:val="000000" w:themeColor="text1"/>
                 <w:sz w:val="28"/>
                 <w:szCs w:val="28"/>
               </w:rPr>
             </w:pPr>
+            <w:r>
+              <w:rPr>
+                <w:sz w:val="28"/>
+                <w:szCs w:val="28"/>
+              </w:rPr>
+              <w:t>group ID (GID)</w:t>
+            </w:r>
           </w:p>
         </w:tc>
         <w:tc>
@@ -1192,13 +1289,18 @@
           </w:tcPr>
           <w:p>
             <w:pPr>
-              <w:jc w:val="center"/>
               <w:rPr>
-                <w:color w:val="000000" w:themeColor="text1"/>
                 <w:sz w:val="28"/>
                 <w:szCs w:val="28"/>
               </w:rPr>
             </w:pPr>
+            <w:r>
+              <w:rPr>
+                <w:sz w:val="28"/>
+                <w:szCs w:val="28"/>
+              </w:rPr>
+              <w:t>iдентифікатор групи</w:t>
+            </w:r>
           </w:p>
         </w:tc>
       </w:tr>
@@ -1214,13 +1316,18 @@
           </w:tcPr>
           <w:p>
             <w:pPr>
-              <w:jc w:val="center"/>
               <w:rPr>
-                <w:color w:val="000000" w:themeColor="text1"/>
                 <w:sz w:val="28"/>
                 <w:szCs w:val="28"/>
               </w:rPr>
             </w:pPr>
+            <w:r>
+              <w:rPr>
+                <w:sz w:val="28"/>
+                <w:szCs w:val="28"/>
+              </w:rPr>
+              <w:t>group membership</w:t>
+            </w:r>
           </w:p>
         </w:tc>
         <w:tc>
@@ -1230,13 +1337,18 @@
           </w:tcPr>
           <w:p>
             <w:pPr>
-              <w:jc w:val="center"/>
               <w:rPr>
-                <w:color w:val="000000" w:themeColor="text1"/>
                 <w:sz w:val="28"/>
                 <w:szCs w:val="28"/>
               </w:rPr>
             </w:pPr>
+            <w:r>
+              <w:rPr>
+                <w:sz w:val="28"/>
+                <w:szCs w:val="28"/>
+              </w:rPr>
+              <w:t>членство в групі</w:t>
+            </w:r>
           </w:p>
         </w:tc>
       </w:tr>
@@ -1252,13 +1364,35 @@
           </w:tcPr>
           <w:p>
             <w:pPr>
-              <w:jc w:val="center"/>
               <w:rPr>
-                <w:color w:val="000000" w:themeColor="text1"/>
+                <w:sz w:val="28"/>
+                <w:szCs w:val="28"/>
+                <w:lang w:val="en-US"/>
+              </w:rPr>
+            </w:pPr>
+            <w:r>
+              <w:rPr>
                 <w:sz w:val="28"/>
                 <w:szCs w:val="28"/>
               </w:rPr>
-            </w:pPr>
+              <w:t>unprivileged user</w:t>
+            </w:r>
+            <w:r>
+              <w:rPr>
+                <w:sz w:val="28"/>
+                <w:szCs w:val="28"/>
+                <w:lang w:val="en-US"/>
+              </w:rPr>
+              <w:t xml:space="preserve"> </w:t>
+            </w:r>
+            <w:r>
+              <w:rPr>
+                <w:sz w:val="28"/>
+                <w:szCs w:val="28"/>
+                <w:lang w:val="en-US"/>
+              </w:rPr>
+              <w:t>(non-root)</w:t>
+            </w:r>
           </w:p>
         </w:tc>
         <w:tc>
@@ -1268,13 +1402,66 @@
           </w:tcPr>
           <w:p>
             <w:pPr>
-              <w:jc w:val="center"/>
               <w:rPr>
-                <w:color w:val="000000" w:themeColor="text1"/>
                 <w:sz w:val="28"/>
                 <w:szCs w:val="28"/>
               </w:rPr>
             </w:pPr>
+            <w:r>
+              <w:rPr>
+                <w:sz w:val="28"/>
+                <w:szCs w:val="28"/>
+              </w:rPr>
+              <w:t>непривілейований користувач</w:t>
+            </w:r>
+          </w:p>
+        </w:tc>
+      </w:tr>
+      <w:tr>
+        <w:trPr>
+          <w:trHeight w:val="463"/>
+          <w:jc w:val="center"/>
+        </w:trPr>
+        <w:tc>
+          <w:tcPr>
+            <w:tcW w:w="2195" w:type="pct"/>
+            <w:vAlign w:val="center"/>
+          </w:tcPr>
+          <w:p>
+            <w:pPr>
+              <w:rPr>
+                <w:sz w:val="28"/>
+                <w:szCs w:val="28"/>
+              </w:rPr>
+            </w:pPr>
+            <w:r>
+              <w:rPr>
+                <w:sz w:val="28"/>
+                <w:szCs w:val="28"/>
+              </w:rPr>
+              <w:t>network-based authentication</w:t>
+            </w:r>
+          </w:p>
+        </w:tc>
+        <w:tc>
+          <w:tcPr>
+            <w:tcW w:w="2805" w:type="pct"/>
+            <w:vAlign w:val="center"/>
+          </w:tcPr>
+          <w:p>
+            <w:pPr>
+              <w:rPr>
+                <w:sz w:val="28"/>
+                <w:szCs w:val="28"/>
+              </w:rPr>
+            </w:pPr>
+            <w:r>
+              <w:rPr>
+                <w:sz w:val="28"/>
+                <w:szCs w:val="28"/>
+              </w:rPr>
+              <w:t>автентифікація в мережі</w:t>
+            </w:r>
           </w:p>
         </w:tc>
       </w:tr>
@@ -1403,6 +1590,7 @@
           <w:sz w:val="28"/>
           <w:szCs w:val="28"/>
         </w:rPr>
+        <w:lastRenderedPageBreak/>
         <w:t>Chapter 1</w:t>
       </w:r>
       <w:r>
@@ -1423,6 +1611,71 @@
     </w:p>
     <w:p>
       <w:pPr>
+        <w:spacing w:line="360" w:lineRule="auto"/>
+        <w:rPr>
+          <w:sz w:val="28"/>
+          <w:szCs w:val="28"/>
+        </w:rPr>
+      </w:pPr>
+      <w:r>
+        <w:rPr>
+          <w:noProof/>
+          <w:sz w:val="28"/>
+          <w:szCs w:val="28"/>
+          <w14:ligatures w14:val="standardContextual"/>
+        </w:rPr>
+        <w:drawing>
+          <wp:inline distT="0" distB="0" distL="0" distR="0">
+            <wp:extent cx="5971160" cy="2099945"/>
+            <wp:effectExtent l="0" t="0" r="0" b="0"/>
+            <wp:docPr id="313815479" name="Picture 3"/>
+            <wp:cNvGraphicFramePr>
+              <a:graphicFrameLocks xmlns:a="http://schemas.openxmlformats.org/drawingml/2006/main" noChangeAspect="1"/>
+            </wp:cNvGraphicFramePr>
+            <a:graphic xmlns:a="http://schemas.openxmlformats.org/drawingml/2006/main">
+              <a:graphicData uri="http://schemas.openxmlformats.org/drawingml/2006/picture">
+                <pic:pic xmlns:pic="http://schemas.openxmlformats.org/drawingml/2006/picture">
+                  <pic:nvPicPr>
+                    <pic:cNvPr id="313815479" name="Picture 313815479"/>
+                    <pic:cNvPicPr/>
+                  </pic:nvPicPr>
+                  <pic:blipFill rotWithShape="1">
+                    <a:blip r:embed="rId8" cstate="print">
+                      <a:extLst>
+                        <a:ext uri="{28A0092B-C50C-407E-A947-70E740481C1C}">
+                          <a14:useLocalDpi xmlns:a14="http://schemas.microsoft.com/office/drawing/2010/main" val="0"/>
+                        </a:ext>
+                      </a:extLst>
+                    </a:blip>
+                    <a:srcRect l="1108" t="2030" r="1774" b="24926"/>
+                    <a:stretch/>
+                  </pic:blipFill>
+                  <pic:spPr bwMode="auto">
+                    <a:xfrm>
+                      <a:off x="0" y="0"/>
+                      <a:ext cx="5974615" cy="2101160"/>
+                    </a:xfrm>
+                    <a:prstGeom prst="rect">
+                      <a:avLst/>
+                    </a:prstGeom>
+                    <a:ln>
+                      <a:noFill/>
+                    </a:ln>
+                    <a:extLst>
+                      <a:ext uri="{53640926-AAD7-44D8-BBD7-CCE9431645EC}">
+                        <a14:shadowObscured xmlns:a14="http://schemas.microsoft.com/office/drawing/2010/main"/>
+                      </a:ext>
+                    </a:extLst>
+                  </pic:spPr>
+                </pic:pic>
+              </a:graphicData>
+            </a:graphic>
+          </wp:inline>
+        </w:drawing>
+      </w:r>
+    </w:p>
+    <w:p>
+      <w:pPr>
         <w:pStyle w:val="ListParagraph"/>
         <w:numPr>
           <w:ilvl w:val="0"/>
@@ -1439,7 +1692,6 @@
           <w:sz w:val="28"/>
           <w:szCs w:val="28"/>
         </w:rPr>
-        <w:lastRenderedPageBreak/>
         <w:t>Chapter 1</w:t>
       </w:r>
       <w:r>
@@ -1456,6 +1708,73 @@
           <w:szCs w:val="28"/>
         </w:rPr>
         <w:t xml:space="preserve"> Exam </w:t>
+      </w:r>
+    </w:p>
+    <w:p>
+      <w:pPr>
+        <w:pStyle w:val="ListParagraph"/>
+        <w:spacing w:line="360" w:lineRule="auto"/>
+        <w:ind w:left="0"/>
+        <w:rPr>
+          <w:sz w:val="28"/>
+          <w:szCs w:val="28"/>
+        </w:rPr>
+      </w:pPr>
+      <w:r>
+        <w:rPr>
+          <w:noProof/>
+          <w:sz w:val="28"/>
+          <w:szCs w:val="28"/>
+          <w14:ligatures w14:val="standardContextual"/>
+        </w:rPr>
+        <w:drawing>
+          <wp:inline distT="0" distB="0" distL="0" distR="0">
+            <wp:extent cx="6040376" cy="2071200"/>
+            <wp:effectExtent l="0" t="0" r="5080" b="0"/>
+            <wp:docPr id="558932002" name="Picture 2"/>
+            <wp:cNvGraphicFramePr>
+              <a:graphicFrameLocks xmlns:a="http://schemas.openxmlformats.org/drawingml/2006/main" noChangeAspect="1"/>
+            </wp:cNvGraphicFramePr>
+            <a:graphic xmlns:a="http://schemas.openxmlformats.org/drawingml/2006/main">
+              <a:graphicData uri="http://schemas.openxmlformats.org/drawingml/2006/picture">
+                <pic:pic xmlns:pic="http://schemas.openxmlformats.org/drawingml/2006/picture">
+                  <pic:nvPicPr>
+                    <pic:cNvPr id="558932002" name="Picture 558932002"/>
+                    <pic:cNvPicPr/>
+                  </pic:nvPicPr>
+                  <pic:blipFill rotWithShape="1">
+                    <a:blip r:embed="rId9" cstate="print">
+                      <a:extLst>
+                        <a:ext uri="{28A0092B-C50C-407E-A947-70E740481C1C}">
+                          <a14:useLocalDpi xmlns:a14="http://schemas.microsoft.com/office/drawing/2010/main" val="0"/>
+                        </a:ext>
+                      </a:extLst>
+                    </a:blip>
+                    <a:srcRect l="791" t="1692" r="956" b="26260"/>
+                    <a:stretch/>
+                  </pic:blipFill>
+                  <pic:spPr bwMode="auto">
+                    <a:xfrm>
+                      <a:off x="0" y="0"/>
+                      <a:ext cx="6044246" cy="2072527"/>
+                    </a:xfrm>
+                    <a:prstGeom prst="rect">
+                      <a:avLst/>
+                    </a:prstGeom>
+                    <a:ln>
+                      <a:noFill/>
+                    </a:ln>
+                    <a:extLst>
+                      <a:ext uri="{53640926-AAD7-44D8-BBD7-CCE9431645EC}">
+                        <a14:shadowObscured xmlns:a14="http://schemas.microsoft.com/office/drawing/2010/main"/>
+                      </a:ext>
+                    </a:extLst>
+                  </pic:spPr>
+                </pic:pic>
+              </a:graphicData>
+            </a:graphic>
+          </wp:inline>
+        </w:drawing>
       </w:r>
     </w:p>
     <w:p>
@@ -1774,6 +2093,7 @@
           <w:sz w:val="28"/>
           <w:szCs w:val="28"/>
         </w:rPr>
+        <w:lastRenderedPageBreak/>
         <w:t xml:space="preserve">Опрацюйте всі приклади команд, що представлені у лабораторних роботах курсу </w:t>
       </w:r>
       <w:r>
@@ -2293,16 +2613,7 @@
           <w:sz w:val="28"/>
           <w:szCs w:val="28"/>
         </w:rPr>
-        <w:t xml:space="preserve">*для кожного члену Вашої команди за допомогою терміналу створіть нового користувача (якщо працюєте самі, то просто трьох довільних </w:t>
-      </w:r>
-      <w:r>
-        <w:rPr>
-          <w:color w:val="000000"/>
-          <w:sz w:val="28"/>
-          <w:szCs w:val="28"/>
-        </w:rPr>
-        <w:lastRenderedPageBreak/>
-        <w:t>користувачів), не забудьте після створення нового користувача одразу задати йому пароль;</w:t>
+        <w:t>*для кожного члену Вашої команди за допомогою терміналу створіть нового користувача (якщо працюєте самі, то просто трьох довільних користувачів), не забудьте після створення нового користувача одразу задати йому пароль;</w:t>
       </w:r>
     </w:p>
     <w:p>
@@ -2605,6 +2916,7 @@
           <w:sz w:val="28"/>
           <w:szCs w:val="28"/>
         </w:rPr>
+        <w:lastRenderedPageBreak/>
         <w:t>Чому в конфігураційних файлах паролі не зберігається в явному вигляді?</w:t>
       </w:r>
     </w:p>
@@ -2854,8 +3166,8 @@
       </w:r>
     </w:p>
     <w:sectPr>
-      <w:headerReference w:type="default" r:id="rId8"/>
-      <w:footerReference w:type="default" r:id="rId9"/>
+      <w:headerReference w:type="default" r:id="rId10"/>
+      <w:footerReference w:type="default" r:id="rId11"/>
       <w:pgSz w:w="12240" w:h="15840"/>
       <w:pgMar w:top="1134" w:right="851" w:bottom="1134" w:left="1701" w:header="708" w:footer="709" w:gutter="0"/>
       <w:cols w:space="708"/>

</xml_diff>